<commit_message>
Added experiments with memory barriers.
</commit_message>
<xml_diff>
--- a/source/doc/Metrics2.docx
+++ b/source/doc/Metrics2.docx
@@ -35,22 +35,12 @@
       </w:r>
     </w:p>
     <w:p>
-      <w:proofErr w:type="spellStart"/>
-      <w:r>
-        <w:t>Таб</w:t>
-      </w:r>
-      <w:proofErr w:type="spellEnd"/>
-      <w:r>
-        <w:t xml:space="preserve"> 1,2,3</w:t>
+      <w:r>
+        <w:t>Таб 1,2,3</w:t>
       </w:r>
     </w:p>
     <w:p/>
     <w:p>
-      <w:pPr>
-        <w:rPr>
-          <w:lang w:val="en-US"/>
-        </w:rPr>
-      </w:pPr>
       <w:r>
         <w:t xml:space="preserve">Что было измерено на примере древней функции </w:t>
       </w:r>
@@ -107,6 +97,9 @@
     </w:p>
     <w:p>
       <w:r>
+        <w:rPr>
+          <w:noProof/>
+        </w:rPr>
         <w:drawing>
           <wp:inline distT="0" distB="0" distL="0" distR="0" wp14:anchorId="51766ED4" wp14:editId="45885358">
             <wp:extent cx="5940425" cy="664210"/>
@@ -147,6 +140,13 @@
     <w:p>
       <w:r>
         <w:t xml:space="preserve">Стандарт не </w:t>
+      </w:r>
+    </w:p>
+    <w:p/>
+    <w:p/>
+    <w:p>
+      <w:r>
+        <w:t>Привилегированный режим не рассматриваем.</w:t>
       </w:r>
     </w:p>
     <w:sectPr>

</xml_diff>